<commit_message>
Center canvas after reset and update target framework
Removed redundant comments in Form1.cs and updated logic to center the canvas after reset and when loading settings. Also updated the project target framework to net10.0-windows7.0 in L-systems.csproj.
</commit_message>
<xml_diff>
--- a/L-systems.docx
+++ b/L-systems.docx
@@ -23,8 +23,68 @@
           <w:szCs w:val="40"/>
           <w:lang w:val="hu-HU"/>
         </w:rPr>
-        <w:t>L-systems Turtle – Projekt Dokumentáció</w:t>
-      </w:r>
+        <w:t>L-</w:t>
+      </w:r>
+      <w:proofErr w:type="spellStart"/>
+      <w:r>
+        <w:rPr>
+          <w:rFonts w:ascii="Times New Roman" w:hAnsi="Times New Roman" w:cs="Times New Roman"/>
+          <w:b/>
+          <w:bCs/>
+          <w:sz w:val="40"/>
+          <w:szCs w:val="40"/>
+          <w:lang w:val="hu-HU"/>
+        </w:rPr>
+        <w:t>systems</w:t>
+      </w:r>
+      <w:proofErr w:type="spellEnd"/>
+      <w:r>
+        <w:rPr>
+          <w:rFonts w:ascii="Times New Roman" w:hAnsi="Times New Roman" w:cs="Times New Roman"/>
+          <w:b/>
+          <w:bCs/>
+          <w:sz w:val="40"/>
+          <w:szCs w:val="40"/>
+          <w:lang w:val="hu-HU"/>
+        </w:rPr>
+        <w:t xml:space="preserve"> </w:t>
+      </w:r>
+      <w:proofErr w:type="spellStart"/>
+      <w:r>
+        <w:rPr>
+          <w:rFonts w:ascii="Times New Roman" w:hAnsi="Times New Roman" w:cs="Times New Roman"/>
+          <w:b/>
+          <w:bCs/>
+          <w:sz w:val="40"/>
+          <w:szCs w:val="40"/>
+          <w:lang w:val="hu-HU"/>
+        </w:rPr>
+        <w:t>Turtle</w:t>
+      </w:r>
+      <w:proofErr w:type="spellEnd"/>
+      <w:r>
+        <w:rPr>
+          <w:rFonts w:ascii="Times New Roman" w:hAnsi="Times New Roman" w:cs="Times New Roman"/>
+          <w:b/>
+          <w:bCs/>
+          <w:sz w:val="40"/>
+          <w:szCs w:val="40"/>
+          <w:lang w:val="hu-HU"/>
+        </w:rPr>
+        <w:t xml:space="preserve"> – Projekt Dokumentáció</w:t>
+      </w:r>
+    </w:p>
+    <w:p>
+      <w:pPr>
+        <w:rPr>
+          <w:rFonts w:ascii="Times New Roman" w:hAnsi="Times New Roman" w:cs="Times New Roman"/>
+          <w:b/>
+          <w:bCs/>
+          <w:sz w:val="40"/>
+          <w:szCs w:val="40"/>
+          <w:lang w:val="hu-HU"/>
+        </w:rPr>
+      </w:pPr>
     </w:p>
     <w:p>
       <w:pPr>
@@ -53,9 +113,101 @@
       <w:pPr>
         <w:rPr>
           <w:rFonts w:ascii="Times New Roman" w:hAnsi="Times New Roman" w:cs="Times New Roman"/>
-          <w:lang w:val="hu-HU"/>
-        </w:rPr>
-      </w:pPr>
+        </w:rPr>
+      </w:pPr>
+      <w:r>
+        <w:rPr>
+          <w:rFonts w:ascii="Times New Roman" w:hAnsi="Times New Roman" w:cs="Times New Roman"/>
+          <w:lang w:val="hu-HU"/>
+        </w:rPr>
+        <w:t xml:space="preserve">A project .NET 10.0 </w:t>
+      </w:r>
+      <w:proofErr w:type="spellStart"/>
+      <w:r>
+        <w:rPr>
+          <w:rFonts w:ascii="Times New Roman" w:hAnsi="Times New Roman" w:cs="Times New Roman"/>
+          <w:lang w:val="hu-HU"/>
+        </w:rPr>
+        <w:t>verzi</w:t>
+      </w:r>
+      <w:proofErr w:type="spellEnd"/>
+      <w:r>
+        <w:rPr>
+          <w:rFonts w:ascii="Times New Roman" w:hAnsi="Times New Roman" w:cs="Times New Roman"/>
+          <w:lang w:val="sk-SK"/>
+        </w:rPr>
+        <w:t xml:space="preserve">ó </w:t>
+      </w:r>
+      <w:proofErr w:type="spellStart"/>
+      <w:r>
+        <w:rPr>
+          <w:rFonts w:ascii="Times New Roman" w:hAnsi="Times New Roman" w:cs="Times New Roman"/>
+          <w:lang w:val="sk-SK"/>
+        </w:rPr>
+        <w:t>alatt</w:t>
+      </w:r>
+      <w:proofErr w:type="spellEnd"/>
+      <w:r>
+        <w:rPr>
+          <w:rFonts w:ascii="Times New Roman" w:hAnsi="Times New Roman" w:cs="Times New Roman"/>
+          <w:lang w:val="sk-SK"/>
+        </w:rPr>
+        <w:t xml:space="preserve">, </w:t>
+      </w:r>
+      <w:proofErr w:type="spellStart"/>
+      <w:r>
+        <w:rPr>
+          <w:rFonts w:ascii="Times New Roman" w:hAnsi="Times New Roman" w:cs="Times New Roman"/>
+          <w:lang w:val="sk-SK"/>
+        </w:rPr>
+        <w:t>Visual</w:t>
+      </w:r>
+      <w:proofErr w:type="spellEnd"/>
+      <w:r>
+        <w:rPr>
+          <w:rFonts w:ascii="Times New Roman" w:hAnsi="Times New Roman" w:cs="Times New Roman"/>
+          <w:lang w:val="sk-SK"/>
+        </w:rPr>
+        <w:t xml:space="preserve"> </w:t>
+      </w:r>
+      <w:proofErr w:type="spellStart"/>
+      <w:r>
+        <w:rPr>
+          <w:rFonts w:ascii="Times New Roman" w:hAnsi="Times New Roman" w:cs="Times New Roman"/>
+          <w:lang w:val="sk-SK"/>
+        </w:rPr>
+        <w:t>Studio</w:t>
+      </w:r>
+      <w:proofErr w:type="spellEnd"/>
+      <w:r>
+        <w:rPr>
+          <w:rFonts w:ascii="Times New Roman" w:hAnsi="Times New Roman" w:cs="Times New Roman"/>
+          <w:lang w:val="sk-SK"/>
+        </w:rPr>
+        <w:t xml:space="preserve"> 2026-ban </w:t>
+      </w:r>
+      <w:proofErr w:type="spellStart"/>
+      <w:r>
+        <w:rPr>
+          <w:rFonts w:ascii="Times New Roman" w:hAnsi="Times New Roman" w:cs="Times New Roman"/>
+          <w:lang w:val="sk-SK"/>
+        </w:rPr>
+        <w:t>készült</w:t>
+      </w:r>
+      <w:proofErr w:type="spellEnd"/>
+      <w:r>
+        <w:rPr>
+          <w:rFonts w:ascii="Times New Roman" w:hAnsi="Times New Roman" w:cs="Times New Roman"/>
+          <w:lang w:val="sk-SK"/>
+        </w:rPr>
+        <w:t>.</w:t>
+      </w:r>
+      <w:r>
+        <w:rPr>
+          <w:rFonts w:ascii="Times New Roman" w:hAnsi="Times New Roman" w:cs="Times New Roman"/>
+        </w:rPr>
+        <w:t xml:space="preserve"> </w:t>
+      </w:r>
       <w:r>
         <w:rPr>
           <w:rFonts w:ascii="Times New Roman" w:hAnsi="Times New Roman" w:cs="Times New Roman"/>
@@ -75,7 +227,71 @@
           <w:rFonts w:ascii="Times New Roman" w:hAnsi="Times New Roman" w:cs="Times New Roman"/>
           <w:lang w:val="hu-HU"/>
         </w:rPr>
-        <w:t xml:space="preserve"> L-systems Turtle egy Windows Forms alapú alkalmazás, amely lehetővé teszi különféle L-rendszerek vizualizálását és lépésenkénti megjelenítését. A projekt célja a formális nyelvek, rekurzív struktúrák és fraktálok oktatási jellegű szemléltetése, valamint egy interaktív, könnyen kezelhető felület biztosítása a felhasználók számára.</w:t>
+        <w:t xml:space="preserve"> L-</w:t>
+      </w:r>
+      <w:proofErr w:type="spellStart"/>
+      <w:r>
+        <w:rPr>
+          <w:rFonts w:ascii="Times New Roman" w:hAnsi="Times New Roman" w:cs="Times New Roman"/>
+          <w:lang w:val="hu-HU"/>
+        </w:rPr>
+        <w:t>systems</w:t>
+      </w:r>
+      <w:proofErr w:type="spellEnd"/>
+      <w:r>
+        <w:rPr>
+          <w:rFonts w:ascii="Times New Roman" w:hAnsi="Times New Roman" w:cs="Times New Roman"/>
+          <w:lang w:val="hu-HU"/>
+        </w:rPr>
+        <w:t xml:space="preserve"> </w:t>
+      </w:r>
+      <w:proofErr w:type="spellStart"/>
+      <w:r>
+        <w:rPr>
+          <w:rFonts w:ascii="Times New Roman" w:hAnsi="Times New Roman" w:cs="Times New Roman"/>
+          <w:lang w:val="hu-HU"/>
+        </w:rPr>
+        <w:t>Turtle</w:t>
+      </w:r>
+      <w:proofErr w:type="spellEnd"/>
+      <w:r>
+        <w:rPr>
+          <w:rFonts w:ascii="Times New Roman" w:hAnsi="Times New Roman" w:cs="Times New Roman"/>
+          <w:lang w:val="hu-HU"/>
+        </w:rPr>
+        <w:t xml:space="preserve"> egy Windows </w:t>
+      </w:r>
+      <w:proofErr w:type="spellStart"/>
+      <w:r>
+        <w:rPr>
+          <w:rFonts w:ascii="Times New Roman" w:hAnsi="Times New Roman" w:cs="Times New Roman"/>
+          <w:lang w:val="hu-HU"/>
+        </w:rPr>
+        <w:t>Forms</w:t>
+      </w:r>
+      <w:proofErr w:type="spellEnd"/>
+      <w:r>
+        <w:rPr>
+          <w:rFonts w:ascii="Times New Roman" w:hAnsi="Times New Roman" w:cs="Times New Roman"/>
+          <w:lang w:val="hu-HU"/>
+        </w:rPr>
+        <w:t xml:space="preserve"> alapú alkalmazás, amely lehetővé teszi különféle L-rendszerek vizualizálását és </w:t>
+      </w:r>
+      <w:proofErr w:type="spellStart"/>
+      <w:r>
+        <w:rPr>
+          <w:rFonts w:ascii="Times New Roman" w:hAnsi="Times New Roman" w:cs="Times New Roman"/>
+          <w:lang w:val="hu-HU"/>
+        </w:rPr>
+        <w:t>lépésenkénti</w:t>
+      </w:r>
+      <w:proofErr w:type="spellEnd"/>
+      <w:r>
+        <w:rPr>
+          <w:rFonts w:ascii="Times New Roman" w:hAnsi="Times New Roman" w:cs="Times New Roman"/>
+          <w:lang w:val="hu-HU"/>
+        </w:rPr>
+        <w:t xml:space="preserve"> megjelenítését. A projekt célja a formális nyelvek, rekurzív struktúrák és fraktálok oktatási jellegű szemléltetése, valamint egy interaktív, könnyen kezelhető felület biztosítása a felhasználók számára.</w:t>
       </w:r>
     </w:p>
     <w:p>
@@ -128,7 +344,23 @@
           <w:rFonts w:ascii="Times New Roman" w:hAnsi="Times New Roman" w:cs="Times New Roman"/>
           <w:lang w:val="hu-HU"/>
         </w:rPr>
-        <w:t>Grafikus megjelenítés Turtle grafika segítségével: A rajzolás lépésenként követhető, a felhasználó dönthet, hogy a programot futtatja teljes egészében vagy lépésenként.</w:t>
+        <w:t xml:space="preserve">Grafikus megjelenítés </w:t>
+      </w:r>
+      <w:proofErr w:type="spellStart"/>
+      <w:r>
+        <w:rPr>
+          <w:rFonts w:ascii="Times New Roman" w:hAnsi="Times New Roman" w:cs="Times New Roman"/>
+          <w:lang w:val="hu-HU"/>
+        </w:rPr>
+        <w:t>Turtle</w:t>
+      </w:r>
+      <w:proofErr w:type="spellEnd"/>
+      <w:r>
+        <w:rPr>
+          <w:rFonts w:ascii="Times New Roman" w:hAnsi="Times New Roman" w:cs="Times New Roman"/>
+          <w:lang w:val="hu-HU"/>
+        </w:rPr>
+        <w:t xml:space="preserve"> grafika segítségével: A rajzolás lépésenként követhető, a felhasználó dönthet, hogy a programot futtatja teljes egészében vagy lépésenként.</w:t>
       </w:r>
     </w:p>
     <w:p>
@@ -147,7 +379,23 @@
           <w:rFonts w:ascii="Times New Roman" w:hAnsi="Times New Roman" w:cs="Times New Roman"/>
           <w:lang w:val="hu-HU"/>
         </w:rPr>
-        <w:t>Testreszabhatóság: Felhasználók beállíthatják a rajz eszközeinek színét, vonalvastagságát, lépés- és szögméretét, valamint a canvas színét.</w:t>
+        <w:t xml:space="preserve">Testreszabhatóság: Felhasználók beállíthatják a rajz eszközeinek színét, vonalvastagságát, lépés- és szögméretét, valamint a </w:t>
+      </w:r>
+      <w:proofErr w:type="spellStart"/>
+      <w:r>
+        <w:rPr>
+          <w:rFonts w:ascii="Times New Roman" w:hAnsi="Times New Roman" w:cs="Times New Roman"/>
+          <w:lang w:val="hu-HU"/>
+        </w:rPr>
+        <w:t>canvas</w:t>
+      </w:r>
+      <w:proofErr w:type="spellEnd"/>
+      <w:r>
+        <w:rPr>
+          <w:rFonts w:ascii="Times New Roman" w:hAnsi="Times New Roman" w:cs="Times New Roman"/>
+          <w:lang w:val="hu-HU"/>
+        </w:rPr>
+        <w:t xml:space="preserve"> színét.</w:t>
       </w:r>
     </w:p>
     <w:p>
@@ -181,7 +429,23 @@
           <w:rFonts w:ascii="Times New Roman" w:hAnsi="Times New Roman" w:cs="Times New Roman"/>
           <w:lang w:val="hu-HU"/>
         </w:rPr>
-        <w:t>A projekt a Windows Forms keretrendszert használja, így könnyen futtatható bármely Windows környezetben, és vizuálisan interaktív élményt nyújt a felhasználónak.</w:t>
+        <w:t xml:space="preserve">A projekt a Windows </w:t>
+      </w:r>
+      <w:proofErr w:type="spellStart"/>
+      <w:r>
+        <w:rPr>
+          <w:rFonts w:ascii="Times New Roman" w:hAnsi="Times New Roman" w:cs="Times New Roman"/>
+          <w:lang w:val="hu-HU"/>
+        </w:rPr>
+        <w:t>Forms</w:t>
+      </w:r>
+      <w:proofErr w:type="spellEnd"/>
+      <w:r>
+        <w:rPr>
+          <w:rFonts w:ascii="Times New Roman" w:hAnsi="Times New Roman" w:cs="Times New Roman"/>
+          <w:lang w:val="hu-HU"/>
+        </w:rPr>
+        <w:t xml:space="preserve"> keretrendszert használja, így könnyen futtatható bármely Windows környezetben, és vizuálisan interaktív élményt nyújt a felhasználónak.</w:t>
       </w:r>
     </w:p>
     <w:p>
@@ -291,7 +555,39 @@
           <w:rFonts w:ascii="Times New Roman" w:hAnsi="Times New Roman" w:cs="Times New Roman"/>
           <w:lang w:val="hu-HU"/>
         </w:rPr>
-        <w:t>A PictureBox szolgál a rajzolás felületéül, a Panel és FlowLayoutPanel komponensek a vezérlőelemek elhelyezéséhez.</w:t>
+        <w:t xml:space="preserve">A </w:t>
+      </w:r>
+      <w:proofErr w:type="spellStart"/>
+      <w:r>
+        <w:rPr>
+          <w:rFonts w:ascii="Times New Roman" w:hAnsi="Times New Roman" w:cs="Times New Roman"/>
+          <w:lang w:val="hu-HU"/>
+        </w:rPr>
+        <w:t>PictureBox</w:t>
+      </w:r>
+      <w:proofErr w:type="spellEnd"/>
+      <w:r>
+        <w:rPr>
+          <w:rFonts w:ascii="Times New Roman" w:hAnsi="Times New Roman" w:cs="Times New Roman"/>
+          <w:lang w:val="hu-HU"/>
+        </w:rPr>
+        <w:t xml:space="preserve"> szolgál a rajzolás felületéül, a Panel és </w:t>
+      </w:r>
+      <w:proofErr w:type="spellStart"/>
+      <w:r>
+        <w:rPr>
+          <w:rFonts w:ascii="Times New Roman" w:hAnsi="Times New Roman" w:cs="Times New Roman"/>
+          <w:lang w:val="hu-HU"/>
+        </w:rPr>
+        <w:t>FlowLayoutPanel</w:t>
+      </w:r>
+      <w:proofErr w:type="spellEnd"/>
+      <w:r>
+        <w:rPr>
+          <w:rFonts w:ascii="Times New Roman" w:hAnsi="Times New Roman" w:cs="Times New Roman"/>
+          <w:lang w:val="hu-HU"/>
+        </w:rPr>
+        <w:t xml:space="preserve"> komponensek a vezérlőelemek elhelyezéséhez.</w:t>
       </w:r>
     </w:p>
     <w:p>
@@ -310,7 +606,39 @@
           <w:rFonts w:ascii="Times New Roman" w:hAnsi="Times New Roman" w:cs="Times New Roman"/>
           <w:lang w:val="hu-HU"/>
         </w:rPr>
-        <w:t>Kezeli a felhasználói interakciókat: gombok, NumericUpDown vezérlők, színválasztó, panning funkció az egérrel.</w:t>
+        <w:t xml:space="preserve">Kezeli a felhasználói interakciókat: gombok, </w:t>
+      </w:r>
+      <w:proofErr w:type="spellStart"/>
+      <w:r>
+        <w:rPr>
+          <w:rFonts w:ascii="Times New Roman" w:hAnsi="Times New Roman" w:cs="Times New Roman"/>
+          <w:lang w:val="hu-HU"/>
+        </w:rPr>
+        <w:t>NumericUpDown</w:t>
+      </w:r>
+      <w:proofErr w:type="spellEnd"/>
+      <w:r>
+        <w:rPr>
+          <w:rFonts w:ascii="Times New Roman" w:hAnsi="Times New Roman" w:cs="Times New Roman"/>
+          <w:lang w:val="hu-HU"/>
+        </w:rPr>
+        <w:t xml:space="preserve"> vezérlők, színválasztó, </w:t>
+      </w:r>
+      <w:proofErr w:type="spellStart"/>
+      <w:r>
+        <w:rPr>
+          <w:rFonts w:ascii="Times New Roman" w:hAnsi="Times New Roman" w:cs="Times New Roman"/>
+          <w:lang w:val="hu-HU"/>
+        </w:rPr>
+        <w:t>panning</w:t>
+      </w:r>
+      <w:proofErr w:type="spellEnd"/>
+      <w:r>
+        <w:rPr>
+          <w:rFonts w:ascii="Times New Roman" w:hAnsi="Times New Roman" w:cs="Times New Roman"/>
+          <w:lang w:val="hu-HU"/>
+        </w:rPr>
+        <w:t xml:space="preserve"> funkció az egérrel.</w:t>
       </w:r>
     </w:p>
     <w:p>
@@ -324,12 +652,22 @@
           <w:lang w:val="hu-HU"/>
         </w:rPr>
       </w:pPr>
-      <w:r>
-        <w:rPr>
-          <w:rFonts w:ascii="Times New Roman" w:hAnsi="Times New Roman" w:cs="Times New Roman"/>
-          <w:lang w:val="hu-HU"/>
-        </w:rPr>
-        <w:t>Turtle.cs:</w:t>
+      <w:proofErr w:type="spellStart"/>
+      <w:r>
+        <w:rPr>
+          <w:rFonts w:ascii="Times New Roman" w:hAnsi="Times New Roman" w:cs="Times New Roman"/>
+          <w:lang w:val="hu-HU"/>
+        </w:rPr>
+        <w:lastRenderedPageBreak/>
+        <w:t>Turtle.cs</w:t>
+      </w:r>
+      <w:proofErr w:type="spellEnd"/>
+      <w:r>
+        <w:rPr>
+          <w:rFonts w:ascii="Times New Roman" w:hAnsi="Times New Roman" w:cs="Times New Roman"/>
+          <w:lang w:val="hu-HU"/>
+        </w:rPr>
+        <w:t>:</w:t>
       </w:r>
     </w:p>
     <w:p>
@@ -348,7 +686,39 @@
           <w:rFonts w:ascii="Times New Roman" w:hAnsi="Times New Roman" w:cs="Times New Roman"/>
           <w:lang w:val="hu-HU"/>
         </w:rPr>
-        <w:t>A turtle graphics logikát valósítja meg.</w:t>
+        <w:t xml:space="preserve">A </w:t>
+      </w:r>
+      <w:proofErr w:type="spellStart"/>
+      <w:r>
+        <w:rPr>
+          <w:rFonts w:ascii="Times New Roman" w:hAnsi="Times New Roman" w:cs="Times New Roman"/>
+          <w:lang w:val="hu-HU"/>
+        </w:rPr>
+        <w:t>turtle</w:t>
+      </w:r>
+      <w:proofErr w:type="spellEnd"/>
+      <w:r>
+        <w:rPr>
+          <w:rFonts w:ascii="Times New Roman" w:hAnsi="Times New Roman" w:cs="Times New Roman"/>
+          <w:lang w:val="hu-HU"/>
+        </w:rPr>
+        <w:t xml:space="preserve"> </w:t>
+      </w:r>
+      <w:proofErr w:type="spellStart"/>
+      <w:r>
+        <w:rPr>
+          <w:rFonts w:ascii="Times New Roman" w:hAnsi="Times New Roman" w:cs="Times New Roman"/>
+          <w:lang w:val="hu-HU"/>
+        </w:rPr>
+        <w:t>graphics</w:t>
+      </w:r>
+      <w:proofErr w:type="spellEnd"/>
+      <w:r>
+        <w:rPr>
+          <w:rFonts w:ascii="Times New Roman" w:hAnsi="Times New Roman" w:cs="Times New Roman"/>
+          <w:lang w:val="hu-HU"/>
+        </w:rPr>
+        <w:t xml:space="preserve"> logikát valósítja meg.</w:t>
       </w:r>
     </w:p>
     <w:p>
@@ -367,8 +737,71 @@
           <w:rFonts w:ascii="Times New Roman" w:hAnsi="Times New Roman" w:cs="Times New Roman"/>
           <w:lang w:val="hu-HU"/>
         </w:rPr>
-        <w:lastRenderedPageBreak/>
-        <w:t>A Turtle osztály kezeli a rajzoló pozícióját, szögét, tollát és a stack alapú állapotmentést (PushState/PopState), ami szükséges az L-rendszerek ágakra bontásához.</w:t>
+        <w:t xml:space="preserve">A </w:t>
+      </w:r>
+      <w:proofErr w:type="spellStart"/>
+      <w:r>
+        <w:rPr>
+          <w:rFonts w:ascii="Times New Roman" w:hAnsi="Times New Roman" w:cs="Times New Roman"/>
+          <w:lang w:val="hu-HU"/>
+        </w:rPr>
+        <w:t>Turtle</w:t>
+      </w:r>
+      <w:proofErr w:type="spellEnd"/>
+      <w:r>
+        <w:rPr>
+          <w:rFonts w:ascii="Times New Roman" w:hAnsi="Times New Roman" w:cs="Times New Roman"/>
+          <w:lang w:val="hu-HU"/>
+        </w:rPr>
+        <w:t xml:space="preserve"> osztály kezeli a rajzoló pozícióját, szögét, tollát és a </w:t>
+      </w:r>
+      <w:proofErr w:type="spellStart"/>
+      <w:r>
+        <w:rPr>
+          <w:rFonts w:ascii="Times New Roman" w:hAnsi="Times New Roman" w:cs="Times New Roman"/>
+          <w:lang w:val="hu-HU"/>
+        </w:rPr>
+        <w:t>stack</w:t>
+      </w:r>
+      <w:proofErr w:type="spellEnd"/>
+      <w:r>
+        <w:rPr>
+          <w:rFonts w:ascii="Times New Roman" w:hAnsi="Times New Roman" w:cs="Times New Roman"/>
+          <w:lang w:val="hu-HU"/>
+        </w:rPr>
+        <w:t xml:space="preserve"> alapú állapotmentést (</w:t>
+      </w:r>
+      <w:proofErr w:type="spellStart"/>
+      <w:r>
+        <w:rPr>
+          <w:rFonts w:ascii="Times New Roman" w:hAnsi="Times New Roman" w:cs="Times New Roman"/>
+          <w:lang w:val="hu-HU"/>
+        </w:rPr>
+        <w:t>PushState</w:t>
+      </w:r>
+      <w:proofErr w:type="spellEnd"/>
+      <w:r>
+        <w:rPr>
+          <w:rFonts w:ascii="Times New Roman" w:hAnsi="Times New Roman" w:cs="Times New Roman"/>
+          <w:lang w:val="hu-HU"/>
+        </w:rPr>
+        <w:t>/</w:t>
+      </w:r>
+      <w:proofErr w:type="spellStart"/>
+      <w:r>
+        <w:rPr>
+          <w:rFonts w:ascii="Times New Roman" w:hAnsi="Times New Roman" w:cs="Times New Roman"/>
+          <w:lang w:val="hu-HU"/>
+        </w:rPr>
+        <w:t>PopState</w:t>
+      </w:r>
+      <w:proofErr w:type="spellEnd"/>
+      <w:r>
+        <w:rPr>
+          <w:rFonts w:ascii="Times New Roman" w:hAnsi="Times New Roman" w:cs="Times New Roman"/>
+          <w:lang w:val="hu-HU"/>
+        </w:rPr>
+        <w:t>), ami szükséges az L-rendszerek ágakra bontásához.</w:t>
       </w:r>
     </w:p>
     <w:p>
@@ -387,7 +820,23 @@
           <w:rFonts w:ascii="Times New Roman" w:hAnsi="Times New Roman" w:cs="Times New Roman"/>
           <w:lang w:val="hu-HU"/>
         </w:rPr>
-        <w:t>Teljesen független a formtól, így a rajzolás logikája könnyen újrahasznosítható más projektekben is.</w:t>
+        <w:t xml:space="preserve">Teljesen független a </w:t>
+      </w:r>
+      <w:proofErr w:type="spellStart"/>
+      <w:r>
+        <w:rPr>
+          <w:rFonts w:ascii="Times New Roman" w:hAnsi="Times New Roman" w:cs="Times New Roman"/>
+          <w:lang w:val="hu-HU"/>
+        </w:rPr>
+        <w:t>formtól</w:t>
+      </w:r>
+      <w:proofErr w:type="spellEnd"/>
+      <w:r>
+        <w:rPr>
+          <w:rFonts w:ascii="Times New Roman" w:hAnsi="Times New Roman" w:cs="Times New Roman"/>
+          <w:lang w:val="hu-HU"/>
+        </w:rPr>
+        <w:t>, így a rajzolás logikája könnyen újrahasznosítható más projektekben is.</w:t>
       </w:r>
     </w:p>
     <w:p>
@@ -440,7 +889,23 @@
           <w:rFonts w:ascii="Times New Roman" w:hAnsi="Times New Roman" w:cs="Times New Roman"/>
           <w:lang w:val="hu-HU"/>
         </w:rPr>
-        <w:t>A felhasználó megad egy axiómát (kezdeti stringet) és egy vagy több szabályt (pl. F=F+F-F).</w:t>
+        <w:t xml:space="preserve">A felhasználó megad egy axiómát (kezdeti </w:t>
+      </w:r>
+      <w:proofErr w:type="spellStart"/>
+      <w:r>
+        <w:rPr>
+          <w:rFonts w:ascii="Times New Roman" w:hAnsi="Times New Roman" w:cs="Times New Roman"/>
+          <w:lang w:val="hu-HU"/>
+        </w:rPr>
+        <w:t>stringet</w:t>
+      </w:r>
+      <w:proofErr w:type="spellEnd"/>
+      <w:r>
+        <w:rPr>
+          <w:rFonts w:ascii="Times New Roman" w:hAnsi="Times New Roman" w:cs="Times New Roman"/>
+          <w:lang w:val="hu-HU"/>
+        </w:rPr>
+        <w:t>) és egy vagy több szabályt (pl. F=F+F-F).</w:t>
       </w:r>
     </w:p>
     <w:p>
@@ -459,7 +924,23 @@
           <w:rFonts w:ascii="Times New Roman" w:hAnsi="Times New Roman" w:cs="Times New Roman"/>
           <w:lang w:val="hu-HU"/>
         </w:rPr>
-        <w:t>A GenerateProgram() függvény az axiómát iteratívan alakítja át a szabályok alkalmazásával, a felhasználó által megadott iterációk számának megfelelően.</w:t>
+        <w:t xml:space="preserve">A </w:t>
+      </w:r>
+      <w:proofErr w:type="spellStart"/>
+      <w:r>
+        <w:rPr>
+          <w:rFonts w:ascii="Times New Roman" w:hAnsi="Times New Roman" w:cs="Times New Roman"/>
+          <w:lang w:val="hu-HU"/>
+        </w:rPr>
+        <w:t>GenerateProgram</w:t>
+      </w:r>
+      <w:proofErr w:type="spellEnd"/>
+      <w:r>
+        <w:rPr>
+          <w:rFonts w:ascii="Times New Roman" w:hAnsi="Times New Roman" w:cs="Times New Roman"/>
+          <w:lang w:val="hu-HU"/>
+        </w:rPr>
+        <w:t>() függvény az axiómát iteratívan alakítja át a szabályok alkalmazásával, a felhasználó által megadott iterációk számának megfelelően.</w:t>
       </w:r>
     </w:p>
     <w:p>
@@ -492,12 +973,21 @@
           <w:lang w:val="hu-HU"/>
         </w:rPr>
       </w:pPr>
-      <w:r>
-        <w:rPr>
-          <w:rFonts w:ascii="Times New Roman" w:hAnsi="Times New Roman" w:cs="Times New Roman"/>
-          <w:lang w:val="hu-HU"/>
-        </w:rPr>
-        <w:t>Turtle grafika rajzolása:</w:t>
+      <w:proofErr w:type="spellStart"/>
+      <w:r>
+        <w:rPr>
+          <w:rFonts w:ascii="Times New Roman" w:hAnsi="Times New Roman" w:cs="Times New Roman"/>
+          <w:lang w:val="hu-HU"/>
+        </w:rPr>
+        <w:t>Turtle</w:t>
+      </w:r>
+      <w:proofErr w:type="spellEnd"/>
+      <w:r>
+        <w:rPr>
+          <w:rFonts w:ascii="Times New Roman" w:hAnsi="Times New Roman" w:cs="Times New Roman"/>
+          <w:lang w:val="hu-HU"/>
+        </w:rPr>
+        <w:t xml:space="preserve"> grafika rajzolása:</w:t>
       </w:r>
     </w:p>
     <w:p>
@@ -516,7 +1006,39 @@
           <w:rFonts w:ascii="Times New Roman" w:hAnsi="Times New Roman" w:cs="Times New Roman"/>
           <w:lang w:val="hu-HU"/>
         </w:rPr>
-        <w:t>A Turtle objektum a canvas közepéről indul.</w:t>
+        <w:t xml:space="preserve">A </w:t>
+      </w:r>
+      <w:proofErr w:type="spellStart"/>
+      <w:r>
+        <w:rPr>
+          <w:rFonts w:ascii="Times New Roman" w:hAnsi="Times New Roman" w:cs="Times New Roman"/>
+          <w:lang w:val="hu-HU"/>
+        </w:rPr>
+        <w:t>Turtle</w:t>
+      </w:r>
+      <w:proofErr w:type="spellEnd"/>
+      <w:r>
+        <w:rPr>
+          <w:rFonts w:ascii="Times New Roman" w:hAnsi="Times New Roman" w:cs="Times New Roman"/>
+          <w:lang w:val="hu-HU"/>
+        </w:rPr>
+        <w:t xml:space="preserve"> objektum a </w:t>
+      </w:r>
+      <w:proofErr w:type="spellStart"/>
+      <w:r>
+        <w:rPr>
+          <w:rFonts w:ascii="Times New Roman" w:hAnsi="Times New Roman" w:cs="Times New Roman"/>
+          <w:lang w:val="hu-HU"/>
+        </w:rPr>
+        <w:t>canvas</w:t>
+      </w:r>
+      <w:proofErr w:type="spellEnd"/>
+      <w:r>
+        <w:rPr>
+          <w:rFonts w:ascii="Times New Roman" w:hAnsi="Times New Roman" w:cs="Times New Roman"/>
+          <w:lang w:val="hu-HU"/>
+        </w:rPr>
+        <w:t xml:space="preserve"> közepéről indul.</w:t>
       </w:r>
     </w:p>
     <w:p>
@@ -611,8 +1133,17 @@
           <w:rFonts w:ascii="Times New Roman" w:hAnsi="Times New Roman" w:cs="Times New Roman"/>
           <w:lang w:val="hu-HU"/>
         </w:rPr>
-        <w:t>[ – aktuális állapot mentése a stackre</w:t>
-      </w:r>
+        <w:t xml:space="preserve">[ – aktuális állapot mentése a </w:t>
+      </w:r>
+      <w:proofErr w:type="spellStart"/>
+      <w:r>
+        <w:rPr>
+          <w:rFonts w:ascii="Times New Roman" w:hAnsi="Times New Roman" w:cs="Times New Roman"/>
+          <w:lang w:val="hu-HU"/>
+        </w:rPr>
+        <w:t>stackre</w:t>
+      </w:r>
+      <w:proofErr w:type="spellEnd"/>
     </w:p>
     <w:p>
       <w:pPr>
@@ -649,7 +1180,55 @@
           <w:rFonts w:ascii="Times New Roman" w:hAnsi="Times New Roman" w:cs="Times New Roman"/>
           <w:lang w:val="hu-HU"/>
         </w:rPr>
-        <w:t>A rajzolás lépésenként (StepForward, StepBackward) vagy teljesen (RunAll) is elvégezhető.</w:t>
+        <w:t>A rajzolás lépésenként (</w:t>
+      </w:r>
+      <w:proofErr w:type="spellStart"/>
+      <w:r>
+        <w:rPr>
+          <w:rFonts w:ascii="Times New Roman" w:hAnsi="Times New Roman" w:cs="Times New Roman"/>
+          <w:lang w:val="hu-HU"/>
+        </w:rPr>
+        <w:t>StepForward</w:t>
+      </w:r>
+      <w:proofErr w:type="spellEnd"/>
+      <w:r>
+        <w:rPr>
+          <w:rFonts w:ascii="Times New Roman" w:hAnsi="Times New Roman" w:cs="Times New Roman"/>
+          <w:lang w:val="hu-HU"/>
+        </w:rPr>
+        <w:t xml:space="preserve">, </w:t>
+      </w:r>
+      <w:proofErr w:type="spellStart"/>
+      <w:r>
+        <w:rPr>
+          <w:rFonts w:ascii="Times New Roman" w:hAnsi="Times New Roman" w:cs="Times New Roman"/>
+          <w:lang w:val="hu-HU"/>
+        </w:rPr>
+        <w:t>StepBackward</w:t>
+      </w:r>
+      <w:proofErr w:type="spellEnd"/>
+      <w:r>
+        <w:rPr>
+          <w:rFonts w:ascii="Times New Roman" w:hAnsi="Times New Roman" w:cs="Times New Roman"/>
+          <w:lang w:val="hu-HU"/>
+        </w:rPr>
+        <w:t>) vagy teljesen (</w:t>
+      </w:r>
+      <w:proofErr w:type="spellStart"/>
+      <w:r>
+        <w:rPr>
+          <w:rFonts w:ascii="Times New Roman" w:hAnsi="Times New Roman" w:cs="Times New Roman"/>
+          <w:lang w:val="hu-HU"/>
+        </w:rPr>
+        <w:t>RunAll</w:t>
+      </w:r>
+      <w:proofErr w:type="spellEnd"/>
+      <w:r>
+        <w:rPr>
+          <w:rFonts w:ascii="Times New Roman" w:hAnsi="Times New Roman" w:cs="Times New Roman"/>
+          <w:lang w:val="hu-HU"/>
+        </w:rPr>
+        <w:t>) is elvégezhető.</w:t>
       </w:r>
     </w:p>
     <w:p>
@@ -668,7 +1247,23 @@
           <w:rFonts w:ascii="Times New Roman" w:hAnsi="Times New Roman" w:cs="Times New Roman"/>
           <w:lang w:val="hu-HU"/>
         </w:rPr>
-        <w:t>Interaktív panning és zoom:</w:t>
+        <w:t xml:space="preserve">Interaktív </w:t>
+      </w:r>
+      <w:proofErr w:type="spellStart"/>
+      <w:r>
+        <w:rPr>
+          <w:rFonts w:ascii="Times New Roman" w:hAnsi="Times New Roman" w:cs="Times New Roman"/>
+          <w:lang w:val="hu-HU"/>
+        </w:rPr>
+        <w:t>panning</w:t>
+      </w:r>
+      <w:proofErr w:type="spellEnd"/>
+      <w:r>
+        <w:rPr>
+          <w:rFonts w:ascii="Times New Roman" w:hAnsi="Times New Roman" w:cs="Times New Roman"/>
+          <w:lang w:val="hu-HU"/>
+        </w:rPr>
+        <w:t xml:space="preserve"> és zoom:</w:t>
       </w:r>
     </w:p>
     <w:p>
@@ -706,7 +1301,55 @@
           <w:rFonts w:ascii="Times New Roman" w:hAnsi="Times New Roman" w:cs="Times New Roman"/>
           <w:lang w:val="hu-HU"/>
         </w:rPr>
-        <w:t>A panOffset koordináták segítségével a PictureBox_Paint esemény a canvas eltolását biztosítja.</w:t>
+        <w:t xml:space="preserve">A </w:t>
+      </w:r>
+      <w:proofErr w:type="spellStart"/>
+      <w:r>
+        <w:rPr>
+          <w:rFonts w:ascii="Times New Roman" w:hAnsi="Times New Roman" w:cs="Times New Roman"/>
+          <w:lang w:val="hu-HU"/>
+        </w:rPr>
+        <w:t>panOffset</w:t>
+      </w:r>
+      <w:proofErr w:type="spellEnd"/>
+      <w:r>
+        <w:rPr>
+          <w:rFonts w:ascii="Times New Roman" w:hAnsi="Times New Roman" w:cs="Times New Roman"/>
+          <w:lang w:val="hu-HU"/>
+        </w:rPr>
+        <w:t xml:space="preserve"> koordináták segítségével a </w:t>
+      </w:r>
+      <w:proofErr w:type="spellStart"/>
+      <w:r>
+        <w:rPr>
+          <w:rFonts w:ascii="Times New Roman" w:hAnsi="Times New Roman" w:cs="Times New Roman"/>
+          <w:lang w:val="hu-HU"/>
+        </w:rPr>
+        <w:t>PictureBox_Paint</w:t>
+      </w:r>
+      <w:proofErr w:type="spellEnd"/>
+      <w:r>
+        <w:rPr>
+          <w:rFonts w:ascii="Times New Roman" w:hAnsi="Times New Roman" w:cs="Times New Roman"/>
+          <w:lang w:val="hu-HU"/>
+        </w:rPr>
+        <w:t xml:space="preserve"> esemény a </w:t>
+      </w:r>
+      <w:proofErr w:type="spellStart"/>
+      <w:r>
+        <w:rPr>
+          <w:rFonts w:ascii="Times New Roman" w:hAnsi="Times New Roman" w:cs="Times New Roman"/>
+          <w:lang w:val="hu-HU"/>
+        </w:rPr>
+        <w:t>canvas</w:t>
+      </w:r>
+      <w:proofErr w:type="spellEnd"/>
+      <w:r>
+        <w:rPr>
+          <w:rFonts w:ascii="Times New Roman" w:hAnsi="Times New Roman" w:cs="Times New Roman"/>
+          <w:lang w:val="hu-HU"/>
+        </w:rPr>
+        <w:t xml:space="preserve"> eltolását biztosítja.</w:t>
       </w:r>
     </w:p>
     <w:p>
@@ -744,7 +1387,24 @@
           <w:rFonts w:ascii="Times New Roman" w:hAnsi="Times New Roman" w:cs="Times New Roman"/>
           <w:lang w:val="hu-HU"/>
         </w:rPr>
-        <w:t>Színek, tollvastagság, lépések és szög beállítása a FlowLayoutPanel vezérlőkön keresztül.</w:t>
+        <w:lastRenderedPageBreak/>
+        <w:t xml:space="preserve">Színek, tollvastagság, lépések és szög beállítása a </w:t>
+      </w:r>
+      <w:proofErr w:type="spellStart"/>
+      <w:r>
+        <w:rPr>
+          <w:rFonts w:ascii="Times New Roman" w:hAnsi="Times New Roman" w:cs="Times New Roman"/>
+          <w:lang w:val="hu-HU"/>
+        </w:rPr>
+        <w:t>FlowLayoutPanel</w:t>
+      </w:r>
+      <w:proofErr w:type="spellEnd"/>
+      <w:r>
+        <w:rPr>
+          <w:rFonts w:ascii="Times New Roman" w:hAnsi="Times New Roman" w:cs="Times New Roman"/>
+          <w:lang w:val="hu-HU"/>
+        </w:rPr>
+        <w:t xml:space="preserve"> vezérlőkön keresztül.</w:t>
       </w:r>
     </w:p>
     <w:p>
@@ -763,7 +1423,23 @@
           <w:rFonts w:ascii="Times New Roman" w:hAnsi="Times New Roman" w:cs="Times New Roman"/>
           <w:lang w:val="hu-HU"/>
         </w:rPr>
-        <w:t>Példák betöltése a ComboBox segítségével, előre definiált L-rendszerekkel.</w:t>
+        <w:t xml:space="preserve">Példák betöltése a </w:t>
+      </w:r>
+      <w:proofErr w:type="spellStart"/>
+      <w:r>
+        <w:rPr>
+          <w:rFonts w:ascii="Times New Roman" w:hAnsi="Times New Roman" w:cs="Times New Roman"/>
+          <w:lang w:val="hu-HU"/>
+        </w:rPr>
+        <w:t>ComboBox</w:t>
+      </w:r>
+      <w:proofErr w:type="spellEnd"/>
+      <w:r>
+        <w:rPr>
+          <w:rFonts w:ascii="Times New Roman" w:hAnsi="Times New Roman" w:cs="Times New Roman"/>
+          <w:lang w:val="hu-HU"/>
+        </w:rPr>
+        <w:t xml:space="preserve"> segítségével, előre definiált L-rendszerekkel.</w:t>
       </w:r>
     </w:p>
     <w:p>
@@ -782,8 +1458,23 @@
           <w:rFonts w:ascii="Times New Roman" w:hAnsi="Times New Roman" w:cs="Times New Roman"/>
           <w:lang w:val="hu-HU"/>
         </w:rPr>
-        <w:lastRenderedPageBreak/>
-        <w:t>Mentés és betöltés JSON formátumban a LSystemSettings osztály segítségével.</w:t>
+        <w:t xml:space="preserve">Mentés és betöltés JSON formátumban a </w:t>
+      </w:r>
+      <w:proofErr w:type="spellStart"/>
+      <w:r>
+        <w:rPr>
+          <w:rFonts w:ascii="Times New Roman" w:hAnsi="Times New Roman" w:cs="Times New Roman"/>
+          <w:lang w:val="hu-HU"/>
+        </w:rPr>
+        <w:t>LSystemSettings</w:t>
+      </w:r>
+      <w:proofErr w:type="spellEnd"/>
+      <w:r>
+        <w:rPr>
+          <w:rFonts w:ascii="Times New Roman" w:hAnsi="Times New Roman" w:cs="Times New Roman"/>
+          <w:lang w:val="hu-HU"/>
+        </w:rPr>
+        <w:t xml:space="preserve"> osztály segítségével.</w:t>
       </w:r>
     </w:p>
     <w:p>
@@ -820,12 +1511,37 @@
           <w:lang w:val="hu-HU"/>
         </w:rPr>
       </w:pPr>
-      <w:r>
-        <w:rPr>
-          <w:rFonts w:ascii="Times New Roman" w:hAnsi="Times New Roman" w:cs="Times New Roman"/>
-          <w:lang w:val="hu-HU"/>
-        </w:rPr>
-        <w:t>Canvas és Graphics kezelése:</w:t>
+      <w:proofErr w:type="spellStart"/>
+      <w:r>
+        <w:rPr>
+          <w:rFonts w:ascii="Times New Roman" w:hAnsi="Times New Roman" w:cs="Times New Roman"/>
+          <w:lang w:val="hu-HU"/>
+        </w:rPr>
+        <w:t>Canvas</w:t>
+      </w:r>
+      <w:proofErr w:type="spellEnd"/>
+      <w:r>
+        <w:rPr>
+          <w:rFonts w:ascii="Times New Roman" w:hAnsi="Times New Roman" w:cs="Times New Roman"/>
+          <w:lang w:val="hu-HU"/>
+        </w:rPr>
+        <w:t xml:space="preserve"> és </w:t>
+      </w:r>
+      <w:proofErr w:type="spellStart"/>
+      <w:r>
+        <w:rPr>
+          <w:rFonts w:ascii="Times New Roman" w:hAnsi="Times New Roman" w:cs="Times New Roman"/>
+          <w:lang w:val="hu-HU"/>
+        </w:rPr>
+        <w:t>Graphics</w:t>
+      </w:r>
+      <w:proofErr w:type="spellEnd"/>
+      <w:r>
+        <w:rPr>
+          <w:rFonts w:ascii="Times New Roman" w:hAnsi="Times New Roman" w:cs="Times New Roman"/>
+          <w:lang w:val="hu-HU"/>
+        </w:rPr>
+        <w:t xml:space="preserve"> kezelése:</w:t>
       </w:r>
     </w:p>
     <w:p>
@@ -858,12 +1574,37 @@
           <w:lang w:val="hu-HU"/>
         </w:rPr>
       </w:pPr>
-      <w:r>
-        <w:rPr>
-          <w:rFonts w:ascii="Times New Roman" w:hAnsi="Times New Roman" w:cs="Times New Roman"/>
-          <w:lang w:val="hu-HU"/>
-        </w:rPr>
-        <w:t>Graphics objektum anti-aliasinggel készül a simább vonalakhoz.</w:t>
+      <w:proofErr w:type="spellStart"/>
+      <w:r>
+        <w:rPr>
+          <w:rFonts w:ascii="Times New Roman" w:hAnsi="Times New Roman" w:cs="Times New Roman"/>
+          <w:lang w:val="hu-HU"/>
+        </w:rPr>
+        <w:t>Graphics</w:t>
+      </w:r>
+      <w:proofErr w:type="spellEnd"/>
+      <w:r>
+        <w:rPr>
+          <w:rFonts w:ascii="Times New Roman" w:hAnsi="Times New Roman" w:cs="Times New Roman"/>
+          <w:lang w:val="hu-HU"/>
+        </w:rPr>
+        <w:t xml:space="preserve"> objektum </w:t>
+      </w:r>
+      <w:proofErr w:type="spellStart"/>
+      <w:r>
+        <w:rPr>
+          <w:rFonts w:ascii="Times New Roman" w:hAnsi="Times New Roman" w:cs="Times New Roman"/>
+          <w:lang w:val="hu-HU"/>
+        </w:rPr>
+        <w:t>anti-aliasinggel</w:t>
+      </w:r>
+      <w:proofErr w:type="spellEnd"/>
+      <w:r>
+        <w:rPr>
+          <w:rFonts w:ascii="Times New Roman" w:hAnsi="Times New Roman" w:cs="Times New Roman"/>
+          <w:lang w:val="hu-HU"/>
+        </w:rPr>
+        <w:t xml:space="preserve"> készül a simább vonalakhoz.</w:t>
       </w:r>
     </w:p>
     <w:p>
@@ -877,12 +1618,21 @@
           <w:lang w:val="hu-HU"/>
         </w:rPr>
       </w:pPr>
-      <w:r>
-        <w:rPr>
-          <w:rFonts w:ascii="Times New Roman" w:hAnsi="Times New Roman" w:cs="Times New Roman"/>
-          <w:lang w:val="hu-HU"/>
-        </w:rPr>
-        <w:t>Turtle osztály:</w:t>
+      <w:proofErr w:type="spellStart"/>
+      <w:r>
+        <w:rPr>
+          <w:rFonts w:ascii="Times New Roman" w:hAnsi="Times New Roman" w:cs="Times New Roman"/>
+          <w:lang w:val="hu-HU"/>
+        </w:rPr>
+        <w:t>Turtle</w:t>
+      </w:r>
+      <w:proofErr w:type="spellEnd"/>
+      <w:r>
+        <w:rPr>
+          <w:rFonts w:ascii="Times New Roman" w:hAnsi="Times New Roman" w:cs="Times New Roman"/>
+          <w:lang w:val="hu-HU"/>
+        </w:rPr>
+        <w:t xml:space="preserve"> osztály:</w:t>
       </w:r>
     </w:p>
     <w:p>
@@ -896,12 +1646,53 @@
           <w:lang w:val="hu-HU"/>
         </w:rPr>
       </w:pPr>
-      <w:r>
-        <w:rPr>
-          <w:rFonts w:ascii="Times New Roman" w:hAnsi="Times New Roman" w:cs="Times New Roman"/>
-          <w:lang w:val="hu-HU"/>
-        </w:rPr>
-        <w:t>Stack alapú állapotmentés (PushState/PopState) lehetővé teszi az L-rendszerek ágstruktúráinak pontos megjelenítését.</w:t>
+      <w:proofErr w:type="spellStart"/>
+      <w:r>
+        <w:rPr>
+          <w:rFonts w:ascii="Times New Roman" w:hAnsi="Times New Roman" w:cs="Times New Roman"/>
+          <w:lang w:val="hu-HU"/>
+        </w:rPr>
+        <w:t>Stack</w:t>
+      </w:r>
+      <w:proofErr w:type="spellEnd"/>
+      <w:r>
+        <w:rPr>
+          <w:rFonts w:ascii="Times New Roman" w:hAnsi="Times New Roman" w:cs="Times New Roman"/>
+          <w:lang w:val="hu-HU"/>
+        </w:rPr>
+        <w:t xml:space="preserve"> alapú állapotmentés (</w:t>
+      </w:r>
+      <w:proofErr w:type="spellStart"/>
+      <w:r>
+        <w:rPr>
+          <w:rFonts w:ascii="Times New Roman" w:hAnsi="Times New Roman" w:cs="Times New Roman"/>
+          <w:lang w:val="hu-HU"/>
+        </w:rPr>
+        <w:t>PushState</w:t>
+      </w:r>
+      <w:proofErr w:type="spellEnd"/>
+      <w:r>
+        <w:rPr>
+          <w:rFonts w:ascii="Times New Roman" w:hAnsi="Times New Roman" w:cs="Times New Roman"/>
+          <w:lang w:val="hu-HU"/>
+        </w:rPr>
+        <w:t>/</w:t>
+      </w:r>
+      <w:proofErr w:type="spellStart"/>
+      <w:r>
+        <w:rPr>
+          <w:rFonts w:ascii="Times New Roman" w:hAnsi="Times New Roman" w:cs="Times New Roman"/>
+          <w:lang w:val="hu-HU"/>
+        </w:rPr>
+        <w:t>PopState</w:t>
+      </w:r>
+      <w:proofErr w:type="spellEnd"/>
+      <w:r>
+        <w:rPr>
+          <w:rFonts w:ascii="Times New Roman" w:hAnsi="Times New Roman" w:cs="Times New Roman"/>
+          <w:lang w:val="hu-HU"/>
+        </w:rPr>
+        <w:t>) lehetővé teszi az L-rendszerek ágstruktúráinak pontos megjelenítését.</w:t>
       </w:r>
     </w:p>
     <w:p>
@@ -953,12 +1744,21 @@
           <w:lang w:val="hu-HU"/>
         </w:rPr>
       </w:pPr>
-      <w:r>
-        <w:rPr>
-          <w:rFonts w:ascii="Times New Roman" w:hAnsi="Times New Roman" w:cs="Times New Roman"/>
-          <w:lang w:val="hu-HU"/>
-        </w:rPr>
-        <w:t>ApplyRules() függvény karakterenként dolgozza fel a programot.</w:t>
+      <w:proofErr w:type="spellStart"/>
+      <w:r>
+        <w:rPr>
+          <w:rFonts w:ascii="Times New Roman" w:hAnsi="Times New Roman" w:cs="Times New Roman"/>
+          <w:lang w:val="hu-HU"/>
+        </w:rPr>
+        <w:t>ApplyRules</w:t>
+      </w:r>
+      <w:proofErr w:type="spellEnd"/>
+      <w:r>
+        <w:rPr>
+          <w:rFonts w:ascii="Times New Roman" w:hAnsi="Times New Roman" w:cs="Times New Roman"/>
+          <w:lang w:val="hu-HU"/>
+        </w:rPr>
+        <w:t>() függvény karakterenként dolgozza fel a programot.</w:t>
       </w:r>
     </w:p>
     <w:p>
@@ -972,12 +1772,53 @@
           <w:lang w:val="hu-HU"/>
         </w:rPr>
       </w:pPr>
-      <w:r>
-        <w:rPr>
-          <w:rFonts w:ascii="Times New Roman" w:hAnsi="Times New Roman" w:cs="Times New Roman"/>
-          <w:lang w:val="hu-HU"/>
-        </w:rPr>
-        <w:t>HashSet és Dictionary használata gyors lookup-hoz és validációhoz.</w:t>
+      <w:proofErr w:type="spellStart"/>
+      <w:r>
+        <w:rPr>
+          <w:rFonts w:ascii="Times New Roman" w:hAnsi="Times New Roman" w:cs="Times New Roman"/>
+          <w:lang w:val="hu-HU"/>
+        </w:rPr>
+        <w:t>HashSet</w:t>
+      </w:r>
+      <w:proofErr w:type="spellEnd"/>
+      <w:r>
+        <w:rPr>
+          <w:rFonts w:ascii="Times New Roman" w:hAnsi="Times New Roman" w:cs="Times New Roman"/>
+          <w:lang w:val="hu-HU"/>
+        </w:rPr>
+        <w:t xml:space="preserve"> és </w:t>
+      </w:r>
+      <w:proofErr w:type="spellStart"/>
+      <w:r>
+        <w:rPr>
+          <w:rFonts w:ascii="Times New Roman" w:hAnsi="Times New Roman" w:cs="Times New Roman"/>
+          <w:lang w:val="hu-HU"/>
+        </w:rPr>
+        <w:t>Dictionary</w:t>
+      </w:r>
+      <w:proofErr w:type="spellEnd"/>
+      <w:r>
+        <w:rPr>
+          <w:rFonts w:ascii="Times New Roman" w:hAnsi="Times New Roman" w:cs="Times New Roman"/>
+          <w:lang w:val="hu-HU"/>
+        </w:rPr>
+        <w:t xml:space="preserve"> használata gyors </w:t>
+      </w:r>
+      <w:proofErr w:type="spellStart"/>
+      <w:r>
+        <w:rPr>
+          <w:rFonts w:ascii="Times New Roman" w:hAnsi="Times New Roman" w:cs="Times New Roman"/>
+          <w:lang w:val="hu-HU"/>
+        </w:rPr>
+        <w:t>lookup</w:t>
+      </w:r>
+      <w:proofErr w:type="spellEnd"/>
+      <w:r>
+        <w:rPr>
+          <w:rFonts w:ascii="Times New Roman" w:hAnsi="Times New Roman" w:cs="Times New Roman"/>
+          <w:lang w:val="hu-HU"/>
+        </w:rPr>
+        <w:t>-hoz és validációhoz.</w:t>
       </w:r>
     </w:p>
     <w:p>
@@ -1010,12 +1851,53 @@
           <w:lang w:val="hu-HU"/>
         </w:rPr>
       </w:pPr>
-      <w:r>
-        <w:rPr>
-          <w:rFonts w:ascii="Times New Roman" w:hAnsi="Times New Roman" w:cs="Times New Roman"/>
-          <w:lang w:val="hu-HU"/>
-        </w:rPr>
-        <w:t>Lépésenkénti futtatás (StepForward/StepBackward) a teljes visszajátszáshoz.</w:t>
+      <w:proofErr w:type="spellStart"/>
+      <w:r>
+        <w:rPr>
+          <w:rFonts w:ascii="Times New Roman" w:hAnsi="Times New Roman" w:cs="Times New Roman"/>
+          <w:lang w:val="hu-HU"/>
+        </w:rPr>
+        <w:t>Lépésenkénti</w:t>
+      </w:r>
+      <w:proofErr w:type="spellEnd"/>
+      <w:r>
+        <w:rPr>
+          <w:rFonts w:ascii="Times New Roman" w:hAnsi="Times New Roman" w:cs="Times New Roman"/>
+          <w:lang w:val="hu-HU"/>
+        </w:rPr>
+        <w:t xml:space="preserve"> futtatás (</w:t>
+      </w:r>
+      <w:proofErr w:type="spellStart"/>
+      <w:r>
+        <w:rPr>
+          <w:rFonts w:ascii="Times New Roman" w:hAnsi="Times New Roman" w:cs="Times New Roman"/>
+          <w:lang w:val="hu-HU"/>
+        </w:rPr>
+        <w:t>StepForward</w:t>
+      </w:r>
+      <w:proofErr w:type="spellEnd"/>
+      <w:r>
+        <w:rPr>
+          <w:rFonts w:ascii="Times New Roman" w:hAnsi="Times New Roman" w:cs="Times New Roman"/>
+          <w:lang w:val="hu-HU"/>
+        </w:rPr>
+        <w:t>/</w:t>
+      </w:r>
+      <w:proofErr w:type="spellStart"/>
+      <w:r>
+        <w:rPr>
+          <w:rFonts w:ascii="Times New Roman" w:hAnsi="Times New Roman" w:cs="Times New Roman"/>
+          <w:lang w:val="hu-HU"/>
+        </w:rPr>
+        <w:t>StepBackward</w:t>
+      </w:r>
+      <w:proofErr w:type="spellEnd"/>
+      <w:r>
+        <w:rPr>
+          <w:rFonts w:ascii="Times New Roman" w:hAnsi="Times New Roman" w:cs="Times New Roman"/>
+          <w:lang w:val="hu-HU"/>
+        </w:rPr>
+        <w:t>) a teljes visszajátszáshoz.</w:t>
       </w:r>
     </w:p>
     <w:p>
@@ -1034,7 +1916,23 @@
           <w:rFonts w:ascii="Times New Roman" w:hAnsi="Times New Roman" w:cs="Times New Roman"/>
           <w:lang w:val="hu-HU"/>
         </w:rPr>
-        <w:t>Egérrel történő panning a rajzoló felület mozgatásához.</w:t>
+        <w:t xml:space="preserve">Egérrel történő </w:t>
+      </w:r>
+      <w:proofErr w:type="spellStart"/>
+      <w:r>
+        <w:rPr>
+          <w:rFonts w:ascii="Times New Roman" w:hAnsi="Times New Roman" w:cs="Times New Roman"/>
+          <w:lang w:val="hu-HU"/>
+        </w:rPr>
+        <w:t>panning</w:t>
+      </w:r>
+      <w:proofErr w:type="spellEnd"/>
+      <w:r>
+        <w:rPr>
+          <w:rFonts w:ascii="Times New Roman" w:hAnsi="Times New Roman" w:cs="Times New Roman"/>
+          <w:lang w:val="hu-HU"/>
+        </w:rPr>
+        <w:t xml:space="preserve"> a rajzoló felület mozgatásához.</w:t>
       </w:r>
     </w:p>
     <w:p>
@@ -1148,7 +2046,55 @@
           <w:rFonts w:ascii="Times New Roman" w:hAnsi="Times New Roman" w:cs="Times New Roman"/>
           <w:lang w:val="hu-HU"/>
         </w:rPr>
-        <w:t>A Form resizable, de minimum méret korlátozással (MinimumSize) a gombok és panelok átfedésének elkerülése érdekében.</w:t>
+        <w:t xml:space="preserve">A </w:t>
+      </w:r>
+      <w:proofErr w:type="spellStart"/>
+      <w:r>
+        <w:rPr>
+          <w:rFonts w:ascii="Times New Roman" w:hAnsi="Times New Roman" w:cs="Times New Roman"/>
+          <w:lang w:val="hu-HU"/>
+        </w:rPr>
+        <w:t>Form</w:t>
+      </w:r>
+      <w:proofErr w:type="spellEnd"/>
+      <w:r>
+        <w:rPr>
+          <w:rFonts w:ascii="Times New Roman" w:hAnsi="Times New Roman" w:cs="Times New Roman"/>
+          <w:lang w:val="hu-HU"/>
+        </w:rPr>
+        <w:t xml:space="preserve"> </w:t>
+      </w:r>
+      <w:proofErr w:type="spellStart"/>
+      <w:r>
+        <w:rPr>
+          <w:rFonts w:ascii="Times New Roman" w:hAnsi="Times New Roman" w:cs="Times New Roman"/>
+          <w:lang w:val="hu-HU"/>
+        </w:rPr>
+        <w:t>resizable</w:t>
+      </w:r>
+      <w:proofErr w:type="spellEnd"/>
+      <w:r>
+        <w:rPr>
+          <w:rFonts w:ascii="Times New Roman" w:hAnsi="Times New Roman" w:cs="Times New Roman"/>
+          <w:lang w:val="hu-HU"/>
+        </w:rPr>
+        <w:t>, de minimum méret korlátozással (</w:t>
+      </w:r>
+      <w:proofErr w:type="spellStart"/>
+      <w:r>
+        <w:rPr>
+          <w:rFonts w:ascii="Times New Roman" w:hAnsi="Times New Roman" w:cs="Times New Roman"/>
+          <w:lang w:val="hu-HU"/>
+        </w:rPr>
+        <w:t>MinimumSize</w:t>
+      </w:r>
+      <w:proofErr w:type="spellEnd"/>
+      <w:r>
+        <w:rPr>
+          <w:rFonts w:ascii="Times New Roman" w:hAnsi="Times New Roman" w:cs="Times New Roman"/>
+          <w:lang w:val="hu-HU"/>
+        </w:rPr>
+        <w:t>) a gombok és panelok átfedésének elkerülése érdekében.</w:t>
       </w:r>
     </w:p>
     <w:p>
@@ -1167,7 +2113,23 @@
           <w:rFonts w:ascii="Times New Roman" w:hAnsi="Times New Roman" w:cs="Times New Roman"/>
           <w:lang w:val="hu-HU"/>
         </w:rPr>
-        <w:t>Maximális ablakméret kezdéskor (WindowState.Maximized) a legjobb felhasználói élményhez.</w:t>
+        <w:t>Maximális ablakméret kezdéskor (</w:t>
+      </w:r>
+      <w:proofErr w:type="spellStart"/>
+      <w:r>
+        <w:rPr>
+          <w:rFonts w:ascii="Times New Roman" w:hAnsi="Times New Roman" w:cs="Times New Roman"/>
+          <w:lang w:val="hu-HU"/>
+        </w:rPr>
+        <w:t>WindowState.Maximized</w:t>
+      </w:r>
+      <w:proofErr w:type="spellEnd"/>
+      <w:r>
+        <w:rPr>
+          <w:rFonts w:ascii="Times New Roman" w:hAnsi="Times New Roman" w:cs="Times New Roman"/>
+          <w:lang w:val="hu-HU"/>
+        </w:rPr>
+        <w:t>) a legjobb felhasználói élményhez.</w:t>
       </w:r>
     </w:p>
     <w:p>
@@ -1190,6 +2152,7 @@
           <w:szCs w:val="32"/>
           <w:lang w:val="hu-HU"/>
         </w:rPr>
+        <w:lastRenderedPageBreak/>
         <w:br w:type="page"/>
       </w:r>
     </w:p>
@@ -1228,12 +2191,37 @@
           <w:lang w:val="hu-HU"/>
         </w:rPr>
       </w:pPr>
-      <w:r>
-        <w:rPr>
-          <w:rFonts w:ascii="Times New Roman" w:hAnsi="Times New Roman" w:cs="Times New Roman"/>
-          <w:lang w:val="hu-HU"/>
-        </w:rPr>
-        <w:t>Lépésenkénti Turtle vezérlés:</w:t>
+      <w:proofErr w:type="spellStart"/>
+      <w:r>
+        <w:rPr>
+          <w:rFonts w:ascii="Times New Roman" w:hAnsi="Times New Roman" w:cs="Times New Roman"/>
+          <w:lang w:val="hu-HU"/>
+        </w:rPr>
+        <w:t>Lépésenkénti</w:t>
+      </w:r>
+      <w:proofErr w:type="spellEnd"/>
+      <w:r>
+        <w:rPr>
+          <w:rFonts w:ascii="Times New Roman" w:hAnsi="Times New Roman" w:cs="Times New Roman"/>
+          <w:lang w:val="hu-HU"/>
+        </w:rPr>
+        <w:t xml:space="preserve"> </w:t>
+      </w:r>
+      <w:proofErr w:type="spellStart"/>
+      <w:r>
+        <w:rPr>
+          <w:rFonts w:ascii="Times New Roman" w:hAnsi="Times New Roman" w:cs="Times New Roman"/>
+          <w:lang w:val="hu-HU"/>
+        </w:rPr>
+        <w:t>Turtle</w:t>
+      </w:r>
+      <w:proofErr w:type="spellEnd"/>
+      <w:r>
+        <w:rPr>
+          <w:rFonts w:ascii="Times New Roman" w:hAnsi="Times New Roman" w:cs="Times New Roman"/>
+          <w:lang w:val="hu-HU"/>
+        </w:rPr>
+        <w:t xml:space="preserve"> vezérlés:</w:t>
       </w:r>
     </w:p>
     <w:p>
@@ -1271,7 +2259,39 @@
           <w:rFonts w:ascii="Times New Roman" w:hAnsi="Times New Roman" w:cs="Times New Roman"/>
           <w:lang w:val="hu-HU"/>
         </w:rPr>
-        <w:t>Visszafelé léptetés (StepBackward) teljes újrarajzolással történik, biztosítva az állapot konzisztenciát.</w:t>
+        <w:t>Visszafelé léptetés (</w:t>
+      </w:r>
+      <w:proofErr w:type="spellStart"/>
+      <w:r>
+        <w:rPr>
+          <w:rFonts w:ascii="Times New Roman" w:hAnsi="Times New Roman" w:cs="Times New Roman"/>
+          <w:lang w:val="hu-HU"/>
+        </w:rPr>
+        <w:t>StepBackward</w:t>
+      </w:r>
+      <w:proofErr w:type="spellEnd"/>
+      <w:r>
+        <w:rPr>
+          <w:rFonts w:ascii="Times New Roman" w:hAnsi="Times New Roman" w:cs="Times New Roman"/>
+          <w:lang w:val="hu-HU"/>
+        </w:rPr>
+        <w:t xml:space="preserve">) teljes </w:t>
+      </w:r>
+      <w:proofErr w:type="spellStart"/>
+      <w:r>
+        <w:rPr>
+          <w:rFonts w:ascii="Times New Roman" w:hAnsi="Times New Roman" w:cs="Times New Roman"/>
+          <w:lang w:val="hu-HU"/>
+        </w:rPr>
+        <w:t>újrarajzolással</w:t>
+      </w:r>
+      <w:proofErr w:type="spellEnd"/>
+      <w:r>
+        <w:rPr>
+          <w:rFonts w:ascii="Times New Roman" w:hAnsi="Times New Roman" w:cs="Times New Roman"/>
+          <w:lang w:val="hu-HU"/>
+        </w:rPr>
+        <w:t xml:space="preserve"> történik, biztosítva az állapot konzisztenciát.</w:t>
       </w:r>
     </w:p>
     <w:p>
@@ -1285,12 +2305,21 @@
           <w:lang w:val="hu-HU"/>
         </w:rPr>
       </w:pPr>
-      <w:r>
-        <w:rPr>
-          <w:rFonts w:ascii="Times New Roman" w:hAnsi="Times New Roman" w:cs="Times New Roman"/>
-          <w:lang w:val="hu-HU"/>
-        </w:rPr>
-        <w:t>Stack alapú állapotmentés:</w:t>
+      <w:proofErr w:type="spellStart"/>
+      <w:r>
+        <w:rPr>
+          <w:rFonts w:ascii="Times New Roman" w:hAnsi="Times New Roman" w:cs="Times New Roman"/>
+          <w:lang w:val="hu-HU"/>
+        </w:rPr>
+        <w:t>Stack</w:t>
+      </w:r>
+      <w:proofErr w:type="spellEnd"/>
+      <w:r>
+        <w:rPr>
+          <w:rFonts w:ascii="Times New Roman" w:hAnsi="Times New Roman" w:cs="Times New Roman"/>
+          <w:lang w:val="hu-HU"/>
+        </w:rPr>
+        <w:t xml:space="preserve"> alapú állapotmentés:</w:t>
       </w:r>
     </w:p>
     <w:p>
@@ -1304,12 +2333,37 @@
           <w:lang w:val="hu-HU"/>
         </w:rPr>
       </w:pPr>
-      <w:r>
-        <w:rPr>
-          <w:rFonts w:ascii="Times New Roman" w:hAnsi="Times New Roman" w:cs="Times New Roman"/>
-          <w:lang w:val="hu-HU"/>
-        </w:rPr>
-        <w:t>PushState/PopState mechanizmus lehetővé teszi a rekurzív fraktálágak pontos ábrázolását.</w:t>
+      <w:proofErr w:type="spellStart"/>
+      <w:r>
+        <w:rPr>
+          <w:rFonts w:ascii="Times New Roman" w:hAnsi="Times New Roman" w:cs="Times New Roman"/>
+          <w:lang w:val="hu-HU"/>
+        </w:rPr>
+        <w:t>PushState</w:t>
+      </w:r>
+      <w:proofErr w:type="spellEnd"/>
+      <w:r>
+        <w:rPr>
+          <w:rFonts w:ascii="Times New Roman" w:hAnsi="Times New Roman" w:cs="Times New Roman"/>
+          <w:lang w:val="hu-HU"/>
+        </w:rPr>
+        <w:t>/</w:t>
+      </w:r>
+      <w:proofErr w:type="spellStart"/>
+      <w:r>
+        <w:rPr>
+          <w:rFonts w:ascii="Times New Roman" w:hAnsi="Times New Roman" w:cs="Times New Roman"/>
+          <w:lang w:val="hu-HU"/>
+        </w:rPr>
+        <w:t>PopState</w:t>
+      </w:r>
+      <w:proofErr w:type="spellEnd"/>
+      <w:r>
+        <w:rPr>
+          <w:rFonts w:ascii="Times New Roman" w:hAnsi="Times New Roman" w:cs="Times New Roman"/>
+          <w:lang w:val="hu-HU"/>
+        </w:rPr>
+        <w:t xml:space="preserve"> mechanizmus lehetővé teszi a rekurzív fraktálágak pontos ábrázolását.</w:t>
       </w:r>
     </w:p>
     <w:p>
@@ -1342,12 +2396,21 @@
           <w:lang w:val="hu-HU"/>
         </w:rPr>
       </w:pPr>
-      <w:r>
-        <w:rPr>
-          <w:rFonts w:ascii="Times New Roman" w:hAnsi="Times New Roman" w:cs="Times New Roman"/>
-          <w:lang w:val="hu-HU"/>
-        </w:rPr>
-        <w:t>Testreszabható vizualizáció:</w:t>
+      <w:proofErr w:type="spellStart"/>
+      <w:r>
+        <w:rPr>
+          <w:rFonts w:ascii="Times New Roman" w:hAnsi="Times New Roman" w:cs="Times New Roman"/>
+          <w:lang w:val="hu-HU"/>
+        </w:rPr>
+        <w:t>Testreszabható</w:t>
+      </w:r>
+      <w:proofErr w:type="spellEnd"/>
+      <w:r>
+        <w:rPr>
+          <w:rFonts w:ascii="Times New Roman" w:hAnsi="Times New Roman" w:cs="Times New Roman"/>
+          <w:lang w:val="hu-HU"/>
+        </w:rPr>
+        <w:t xml:space="preserve"> vizualizáció:</w:t>
       </w:r>
     </w:p>
     <w:p>
@@ -1366,7 +2429,23 @@
           <w:rFonts w:ascii="Times New Roman" w:hAnsi="Times New Roman" w:cs="Times New Roman"/>
           <w:lang w:val="hu-HU"/>
         </w:rPr>
-        <w:t>Tollszín, tollvastagság, lépéshossz, szög és canvas szín mind interaktívan változtatható.</w:t>
+        <w:t xml:space="preserve">Tollszín, tollvastagság, lépéshossz, szög és </w:t>
+      </w:r>
+      <w:proofErr w:type="spellStart"/>
+      <w:r>
+        <w:rPr>
+          <w:rFonts w:ascii="Times New Roman" w:hAnsi="Times New Roman" w:cs="Times New Roman"/>
+          <w:lang w:val="hu-HU"/>
+        </w:rPr>
+        <w:t>canvas</w:t>
+      </w:r>
+      <w:proofErr w:type="spellEnd"/>
+      <w:r>
+        <w:rPr>
+          <w:rFonts w:ascii="Times New Roman" w:hAnsi="Times New Roman" w:cs="Times New Roman"/>
+          <w:lang w:val="hu-HU"/>
+        </w:rPr>
+        <w:t xml:space="preserve"> szín mind interaktívan változtatható.</w:t>
       </w:r>
     </w:p>
     <w:p>
@@ -1404,7 +2483,23 @@
           <w:rFonts w:ascii="Times New Roman" w:hAnsi="Times New Roman" w:cs="Times New Roman"/>
           <w:lang w:val="hu-HU"/>
         </w:rPr>
-        <w:t>Mentés és újratöltés JSON formátumban:</w:t>
+        <w:t xml:space="preserve">Mentés és </w:t>
+      </w:r>
+      <w:proofErr w:type="spellStart"/>
+      <w:r>
+        <w:rPr>
+          <w:rFonts w:ascii="Times New Roman" w:hAnsi="Times New Roman" w:cs="Times New Roman"/>
+          <w:lang w:val="hu-HU"/>
+        </w:rPr>
+        <w:t>újratöltés</w:t>
+      </w:r>
+      <w:proofErr w:type="spellEnd"/>
+      <w:r>
+        <w:rPr>
+          <w:rFonts w:ascii="Times New Roman" w:hAnsi="Times New Roman" w:cs="Times New Roman"/>
+          <w:lang w:val="hu-HU"/>
+        </w:rPr>
+        <w:t xml:space="preserve"> JSON formátumban:</w:t>
       </w:r>
     </w:p>
     <w:p>
@@ -1480,7 +2575,23 @@
           <w:rFonts w:ascii="Times New Roman" w:hAnsi="Times New Roman" w:cs="Times New Roman"/>
           <w:lang w:val="hu-HU"/>
         </w:rPr>
-        <w:t>Példák betöltése a ComboBoxból egy kattintással.</w:t>
+        <w:t xml:space="preserve">Példák betöltése a </w:t>
+      </w:r>
+      <w:proofErr w:type="spellStart"/>
+      <w:r>
+        <w:rPr>
+          <w:rFonts w:ascii="Times New Roman" w:hAnsi="Times New Roman" w:cs="Times New Roman"/>
+          <w:lang w:val="hu-HU"/>
+        </w:rPr>
+        <w:t>ComboBoxból</w:t>
+      </w:r>
+      <w:proofErr w:type="spellEnd"/>
+      <w:r>
+        <w:rPr>
+          <w:rFonts w:ascii="Times New Roman" w:hAnsi="Times New Roman" w:cs="Times New Roman"/>
+          <w:lang w:val="hu-HU"/>
+        </w:rPr>
+        <w:t xml:space="preserve"> egy kattintással.</w:t>
       </w:r>
     </w:p>
     <w:p>
@@ -1518,7 +2629,23 @@
           <w:rFonts w:ascii="Times New Roman" w:hAnsi="Times New Roman" w:cs="Times New Roman"/>
           <w:lang w:val="hu-HU"/>
         </w:rPr>
-        <w:t>Minimális méret korlátozás és maximális induló méret biztosítja, hogy a layout mindig jól nézzen ki.</w:t>
+        <w:t xml:space="preserve">Minimális méret korlátozás és maximális induló méret biztosítja, hogy a </w:t>
+      </w:r>
+      <w:proofErr w:type="spellStart"/>
+      <w:r>
+        <w:rPr>
+          <w:rFonts w:ascii="Times New Roman" w:hAnsi="Times New Roman" w:cs="Times New Roman"/>
+          <w:lang w:val="hu-HU"/>
+        </w:rPr>
+        <w:t>layout</w:t>
+      </w:r>
+      <w:proofErr w:type="spellEnd"/>
+      <w:r>
+        <w:rPr>
+          <w:rFonts w:ascii="Times New Roman" w:hAnsi="Times New Roman" w:cs="Times New Roman"/>
+          <w:lang w:val="hu-HU"/>
+        </w:rPr>
+        <w:t xml:space="preserve"> mindig jól nézzen ki.</w:t>
       </w:r>
     </w:p>
     <w:p>
@@ -1571,6 +2698,7 @@
           <w:lang w:val="hu-HU"/>
         </w:rPr>
       </w:pPr>
+      <w:proofErr w:type="spellStart"/>
       <w:r>
         <w:rPr>
           <w:rFonts w:ascii="Times New Roman" w:hAnsi="Times New Roman" w:cs="Times New Roman"/>
@@ -1592,12 +2720,45 @@
         </w:rPr>
         <w:t>z</w:t>
       </w:r>
-      <w:r>
-        <w:rPr>
-          <w:rFonts w:ascii="Times New Roman" w:hAnsi="Times New Roman" w:cs="Times New Roman"/>
-          <w:lang w:val="hu-HU"/>
-        </w:rPr>
-        <w:t xml:space="preserve"> L-systems Turtle projekt egy átfogó, vizuálisan interaktív eszköz L-rendszerek és fraktálok tanulmányozására.</w:t>
+      <w:proofErr w:type="spellEnd"/>
+      <w:r>
+        <w:rPr>
+          <w:rFonts w:ascii="Times New Roman" w:hAnsi="Times New Roman" w:cs="Times New Roman"/>
+          <w:lang w:val="hu-HU"/>
+        </w:rPr>
+        <w:t xml:space="preserve"> L-</w:t>
+      </w:r>
+      <w:proofErr w:type="spellStart"/>
+      <w:r>
+        <w:rPr>
+          <w:rFonts w:ascii="Times New Roman" w:hAnsi="Times New Roman" w:cs="Times New Roman"/>
+          <w:lang w:val="hu-HU"/>
+        </w:rPr>
+        <w:t>systems</w:t>
+      </w:r>
+      <w:proofErr w:type="spellEnd"/>
+      <w:r>
+        <w:rPr>
+          <w:rFonts w:ascii="Times New Roman" w:hAnsi="Times New Roman" w:cs="Times New Roman"/>
+          <w:lang w:val="hu-HU"/>
+        </w:rPr>
+        <w:t xml:space="preserve"> </w:t>
+      </w:r>
+      <w:proofErr w:type="spellStart"/>
+      <w:r>
+        <w:rPr>
+          <w:rFonts w:ascii="Times New Roman" w:hAnsi="Times New Roman" w:cs="Times New Roman"/>
+          <w:lang w:val="hu-HU"/>
+        </w:rPr>
+        <w:t>Turtle</w:t>
+      </w:r>
+      <w:proofErr w:type="spellEnd"/>
+      <w:r>
+        <w:rPr>
+          <w:rFonts w:ascii="Times New Roman" w:hAnsi="Times New Roman" w:cs="Times New Roman"/>
+          <w:lang w:val="hu-HU"/>
+        </w:rPr>
+        <w:t xml:space="preserve"> projekt egy átfogó, vizuálisan interaktív eszköz L-rendszerek és fraktálok tanulmányozására.</w:t>
       </w:r>
     </w:p>
     <w:p>
@@ -1616,7 +2777,39 @@
           <w:rFonts w:ascii="Times New Roman" w:hAnsi="Times New Roman" w:cs="Times New Roman"/>
           <w:lang w:val="hu-HU"/>
         </w:rPr>
-        <w:t>A turtle graphics modul lehetővé teszi a programozási logika és a grafikus megjelenítés szétválasztását.</w:t>
+        <w:t xml:space="preserve">A </w:t>
+      </w:r>
+      <w:proofErr w:type="spellStart"/>
+      <w:r>
+        <w:rPr>
+          <w:rFonts w:ascii="Times New Roman" w:hAnsi="Times New Roman" w:cs="Times New Roman"/>
+          <w:lang w:val="hu-HU"/>
+        </w:rPr>
+        <w:t>turtle</w:t>
+      </w:r>
+      <w:proofErr w:type="spellEnd"/>
+      <w:r>
+        <w:rPr>
+          <w:rFonts w:ascii="Times New Roman" w:hAnsi="Times New Roman" w:cs="Times New Roman"/>
+          <w:lang w:val="hu-HU"/>
+        </w:rPr>
+        <w:t xml:space="preserve"> </w:t>
+      </w:r>
+      <w:proofErr w:type="spellStart"/>
+      <w:r>
+        <w:rPr>
+          <w:rFonts w:ascii="Times New Roman" w:hAnsi="Times New Roman" w:cs="Times New Roman"/>
+          <w:lang w:val="hu-HU"/>
+        </w:rPr>
+        <w:t>graphics</w:t>
+      </w:r>
+      <w:proofErr w:type="spellEnd"/>
+      <w:r>
+        <w:rPr>
+          <w:rFonts w:ascii="Times New Roman" w:hAnsi="Times New Roman" w:cs="Times New Roman"/>
+          <w:lang w:val="hu-HU"/>
+        </w:rPr>
+        <w:t xml:space="preserve"> modul lehetővé teszi a programozási logika és a grafikus megjelenítés szétválasztását.</w:t>
       </w:r>
     </w:p>
     <w:p>
@@ -1635,7 +2828,39 @@
           <w:rFonts w:ascii="Times New Roman" w:hAnsi="Times New Roman" w:cs="Times New Roman"/>
           <w:lang w:val="hu-HU"/>
         </w:rPr>
-        <w:t>A felhasználói felület testreszabható, resizable és maximális méretre optimalizált.</w:t>
+        <w:t xml:space="preserve">A felhasználói felület </w:t>
+      </w:r>
+      <w:proofErr w:type="spellStart"/>
+      <w:r>
+        <w:rPr>
+          <w:rFonts w:ascii="Times New Roman" w:hAnsi="Times New Roman" w:cs="Times New Roman"/>
+          <w:lang w:val="hu-HU"/>
+        </w:rPr>
+        <w:t>testreszabható</w:t>
+      </w:r>
+      <w:proofErr w:type="spellEnd"/>
+      <w:r>
+        <w:rPr>
+          <w:rFonts w:ascii="Times New Roman" w:hAnsi="Times New Roman" w:cs="Times New Roman"/>
+          <w:lang w:val="hu-HU"/>
+        </w:rPr>
+        <w:t xml:space="preserve">, </w:t>
+      </w:r>
+      <w:proofErr w:type="spellStart"/>
+      <w:r>
+        <w:rPr>
+          <w:rFonts w:ascii="Times New Roman" w:hAnsi="Times New Roman" w:cs="Times New Roman"/>
+          <w:lang w:val="hu-HU"/>
+        </w:rPr>
+        <w:t>resizable</w:t>
+      </w:r>
+      <w:proofErr w:type="spellEnd"/>
+      <w:r>
+        <w:rPr>
+          <w:rFonts w:ascii="Times New Roman" w:hAnsi="Times New Roman" w:cs="Times New Roman"/>
+          <w:lang w:val="hu-HU"/>
+        </w:rPr>
+        <w:t xml:space="preserve"> és maximális méretre optimalizált.</w:t>
       </w:r>
     </w:p>
     <w:p>
@@ -1654,7 +2879,39 @@
           <w:rFonts w:ascii="Times New Roman" w:hAnsi="Times New Roman" w:cs="Times New Roman"/>
           <w:lang w:val="hu-HU"/>
         </w:rPr>
-        <w:t>A projektben alkalmazott stack-alapú állapotmentés, lépésenkénti vezérlés, interaktív szín- és paraméterbeállítások újszerű, oktatási célokra ideális megoldások.</w:t>
+        <w:t xml:space="preserve">A projektben alkalmazott </w:t>
+      </w:r>
+      <w:proofErr w:type="spellStart"/>
+      <w:r>
+        <w:rPr>
+          <w:rFonts w:ascii="Times New Roman" w:hAnsi="Times New Roman" w:cs="Times New Roman"/>
+          <w:lang w:val="hu-HU"/>
+        </w:rPr>
+        <w:t>stack</w:t>
+      </w:r>
+      <w:proofErr w:type="spellEnd"/>
+      <w:r>
+        <w:rPr>
+          <w:rFonts w:ascii="Times New Roman" w:hAnsi="Times New Roman" w:cs="Times New Roman"/>
+          <w:lang w:val="hu-HU"/>
+        </w:rPr>
+        <w:t xml:space="preserve">-alapú állapotmentés, </w:t>
+      </w:r>
+      <w:proofErr w:type="spellStart"/>
+      <w:r>
+        <w:rPr>
+          <w:rFonts w:ascii="Times New Roman" w:hAnsi="Times New Roman" w:cs="Times New Roman"/>
+          <w:lang w:val="hu-HU"/>
+        </w:rPr>
+        <w:t>lépésenkénti</w:t>
+      </w:r>
+      <w:proofErr w:type="spellEnd"/>
+      <w:r>
+        <w:rPr>
+          <w:rFonts w:ascii="Times New Roman" w:hAnsi="Times New Roman" w:cs="Times New Roman"/>
+          <w:lang w:val="hu-HU"/>
+        </w:rPr>
+        <w:t xml:space="preserve"> vezérlés, interaktív szín- és paraméterbeállítások újszerű, oktatási célokra ideális megoldások.</w:t>
       </w:r>
     </w:p>
     <w:p>
@@ -1700,9 +2957,11 @@
       </w:pPr>
     </w:p>
     <w:sectPr>
+      <w:headerReference w:type="first" r:id="rId7"/>
       <w:pgSz w:w="12240" w:h="15840"/>
       <w:pgMar w:top="1440" w:right="1440" w:bottom="1440" w:left="1440" w:header="720" w:footer="720" w:gutter="0"/>
       <w:cols w:space="720"/>
+      <w:titlePg/>
       <w:docGrid w:linePitch="360"/>
     </w:sectPr>
   </w:body>
@@ -1757,6 +3016,72 @@
     </w:p>
   </w:footnote>
 </w:footnotes>
+</file>
+
+<file path=word/header1.xml><?xml version="1.0" encoding="utf-8"?>
+<w:hdr xmlns:wpc="http://schemas.microsoft.com/office/word/2010/wordprocessingCanvas" xmlns:cx="http://schemas.microsoft.com/office/drawing/2014/chartex" xmlns:cx1="http://schemas.microsoft.com/office/drawing/2015/9/8/chartex" xmlns:cx2="http://schemas.microsoft.com/office/drawing/2015/10/21/chartex" xmlns:cx3="http://schemas.microsoft.com/office/drawing/2016/5/9/chartex" xmlns:cx4="http://schemas.microsoft.com/office/drawing/2016/5/10/chartex" xmlns:cx5="http://schemas.microsoft.com/office/drawing/2016/5/11/chartex" xmlns:cx6="http://schemas.microsoft.com/office/drawing/2016/5/12/chartex" xmlns:cx7="http://schemas.microsoft.com/office/drawing/2016/5/13/chartex" xmlns:cx8="http://schemas.microsoft.com/office/drawing/2016/5/14/chartex" xmlns:mc="http://schemas.openxmlformats.org/markup-compatibility/2006" xmlns:aink="http://schemas.microsoft.com/office/drawing/2016/ink" xmlns:am3d="http://schemas.microsoft.com/office/drawing/2017/model3d" xmlns:o="urn:schemas-microsoft-com:office:office" xmlns:oel="http://schemas.microsoft.com/office/2019/extlst" xmlns:r="http://schemas.openxmlformats.org/officeDocument/2006/relationships" xmlns:m="http://schemas.openxmlformats.org/officeDocument/2006/math" xmlns:v="urn:schemas-microsoft-com:vml" xmlns:wp14="http://schemas.microsoft.com/office/word/2010/wordprocessingDrawing" xmlns:wp="http://schemas.openxmlformats.org/drawingml/2006/wordprocessingDrawing" xmlns:w10="urn:schemas-microsoft-com:office:word" xmlns:w="http://schemas.openxmlformats.org/wordprocessingml/2006/main" xmlns:w14="http://schemas.microsoft.com/office/word/2010/wordml" xmlns:w15="http://schemas.microsoft.com/office/word/2012/wordml" xmlns:w16cex="http://schemas.microsoft.com/office/word/2018/wordml/cex" xmlns:w16cid="http://schemas.microsoft.com/office/word/2016/wordml/cid" xmlns:w16="http://schemas.microsoft.com/office/word/2018/wordml" xmlns:w16sdtdh="http://schemas.microsoft.com/office/word/2020/wordml/sdtdatahash" xmlns:w16se="http://schemas.microsoft.com/office/word/2015/wordml/symex" xmlns:wpg="http://schemas.microsoft.com/office/word/2010/wordprocessingGroup" xmlns:wpi="http://schemas.microsoft.com/office/word/2010/wordprocessingInk" xmlns:wne="http://schemas.microsoft.com/office/word/2006/wordml" xmlns:wps="http://schemas.microsoft.com/office/word/2010/wordprocessingShape" mc:Ignorable="w14 w15 w16se w16cid w16 w16cex w16sdtdh wp14">
+  <w:p>
+    <w:pPr>
+      <w:pStyle w:val="Header"/>
+      <w:rPr>
+        <w:lang w:val="hu-HU"/>
+      </w:rPr>
+    </w:pPr>
+    <w:r>
+      <w:rPr>
+        <w:lang w:val="hu-HU"/>
+      </w:rPr>
+      <w:t>Botló Bence Balázs - 134174</w:t>
+    </w:r>
+    <w:r>
+      <w:rPr>
+        <w:lang w:val="hu-HU"/>
+      </w:rPr>
+      <w:br/>
+    </w:r>
+    <w:proofErr w:type="spellStart"/>
+    <w:r>
+      <w:rPr>
+        <w:lang w:val="hu-HU"/>
+      </w:rPr>
+      <w:t>Jenčo</w:t>
+    </w:r>
+    <w:proofErr w:type="spellEnd"/>
+    <w:r>
+      <w:rPr>
+        <w:lang w:val="hu-HU"/>
+      </w:rPr>
+      <w:t xml:space="preserve"> Dániel – 133871</w:t>
+    </w:r>
+  </w:p>
+  <w:p>
+    <w:pPr>
+      <w:pStyle w:val="Header"/>
+      <w:rPr>
+        <w:lang w:val="hu-HU"/>
+      </w:rPr>
+    </w:pPr>
+    <w:proofErr w:type="spellStart"/>
+    <w:r>
+      <w:rPr>
+        <w:lang w:val="hu-HU"/>
+      </w:rPr>
+      <w:t>Bagota</w:t>
+    </w:r>
+    <w:proofErr w:type="spellEnd"/>
+    <w:r>
+      <w:rPr>
+        <w:lang w:val="hu-HU"/>
+      </w:rPr>
+      <w:t xml:space="preserve"> Márk - 134090</w:t>
+    </w:r>
+  </w:p>
+  <w:p>
+    <w:pPr>
+      <w:pStyle w:val="Header"/>
+    </w:pPr>
+  </w:p>
+</w:hdr>
 </file>
 
 <file path=word/numbering.xml><?xml version="1.0" encoding="utf-8"?>
@@ -3155,6 +4480,7 @@
   <w:style w:type="character" w:default="1" w:styleId="DefaultParagraphFont">
     <w:name w:val="Default Paragraph Font"/>
     <w:uiPriority w:val="1"/>
+    <w:semiHidden/>
     <w:unhideWhenUsed/>
   </w:style>
   <w:style w:type="table" w:default="1" w:styleId="TableNormal">

</xml_diff>